<commit_message>
move server to js
</commit_message>
<xml_diff>
--- a/server/templates/hospital.docx
+++ b/server/templates/hospital.docx
@@ -549,7 +549,7 @@
           <w:rFonts w:ascii="Times New Roman" w:hAnsi="Times New Roman" w:cs="Times New Roman"/>
           <w:sz w:val="28"/>
           <w:szCs w:val="28"/>
-          <w:lang w:eastAsia="ru-RU"/>
+          <w:lang w:val="en-US" w:eastAsia="ru-RU"/>
         </w:rPr>
       </w:pPr>
       <w:r>
@@ -561,15 +561,8 @@
         </w:rPr>
         <w:t xml:space="preserve">МЕДИЦИНСКАЯ КАРТА № </w:t>
       </w:r>
-      <w:r>
-        <w:rPr>
-          <w:rFonts w:ascii="Times New Roman" w:hAnsi="Times New Roman" w:cs="Times New Roman"/>
-          <w:sz w:val="28"/>
-          <w:szCs w:val="28"/>
-          <w:lang w:eastAsia="ru-RU"/>
-        </w:rPr>
-        <w:t>_</w:t>
-      </w:r>
+      <w:bookmarkStart w:id="0" w:name="_GoBack"/>
+      <w:bookmarkEnd w:id="0"/>
       <w:r>
         <w:rPr>
           <w:rFonts w:ascii="Times New Roman" w:hAnsi="Times New Roman" w:cs="Times New Roman"/>
@@ -593,18 +586,9 @@
           <w:rFonts w:ascii="Times New Roman" w:hAnsi="Times New Roman" w:cs="Times New Roman"/>
           <w:sz w:val="28"/>
           <w:szCs w:val="28"/>
-          <w:lang w:eastAsia="ru-RU"/>
+          <w:lang w:val="en-US" w:eastAsia="ru-RU"/>
         </w:rPr>
         <w:t>}</w:t>
-      </w:r>
-      <w:r>
-        <w:rPr>
-          <w:rFonts w:ascii="Times New Roman" w:hAnsi="Times New Roman" w:cs="Times New Roman"/>
-          <w:sz w:val="28"/>
-          <w:szCs w:val="28"/>
-          <w:lang w:eastAsia="ru-RU"/>
-        </w:rPr>
-        <w:t>________</w:t>
       </w:r>
     </w:p>
     <w:p>
@@ -644,8 +628,8 @@
         </w:rPr>
         <w:t>стационарного больного</w:t>
       </w:r>
-      <w:bookmarkStart w:id="0" w:name="dd0ec"/>
-      <w:bookmarkEnd w:id="0"/>
+      <w:bookmarkStart w:id="1" w:name="dd0ec"/>
+      <w:bookmarkEnd w:id="1"/>
     </w:p>
     <w:p>
       <w:pPr>
@@ -769,7 +753,6 @@
         </w:rPr>
         <w:t>{</w:t>
       </w:r>
-      <w:proofErr w:type="spellStart"/>
       <w:r>
         <w:rPr>
           <w:rFonts w:ascii="Times New Roman" w:hAnsi="Times New Roman" w:cs="Times New Roman"/>
@@ -780,7 +763,6 @@
         </w:rPr>
         <w:t>receiptDate</w:t>
       </w:r>
-      <w:proofErr w:type="spellEnd"/>
       <w:r>
         <w:rPr>
           <w:rFonts w:ascii="Times New Roman" w:hAnsi="Times New Roman" w:cs="Times New Roman"/>
@@ -790,8 +772,6 @@
         </w:rPr>
         <w:t>}</w:t>
       </w:r>
-      <w:bookmarkStart w:id="1" w:name="_GoBack"/>
-      <w:bookmarkEnd w:id="1"/>
     </w:p>
     <w:p>
       <w:pPr>
@@ -857,7 +837,6 @@
         </w:rPr>
         <w:t xml:space="preserve"> {</w:t>
       </w:r>
-      <w:proofErr w:type="spellStart"/>
       <w:r>
         <w:rPr>
           <w:rFonts w:ascii="Times New Roman" w:hAnsi="Times New Roman" w:cs="Times New Roman"/>
@@ -867,7 +846,6 @@
         </w:rPr>
         <w:t>dischargeDate</w:t>
       </w:r>
-      <w:proofErr w:type="spellEnd"/>
       <w:r>
         <w:rPr>
           <w:rFonts w:ascii="Times New Roman" w:hAnsi="Times New Roman" w:cs="Times New Roman"/>
@@ -942,7 +920,6 @@
         </w:rPr>
         <w:t>{</w:t>
       </w:r>
-      <w:proofErr w:type="gramStart"/>
       <w:r>
         <w:rPr>
           <w:rFonts w:ascii="Times New Roman" w:hAnsi="Times New Roman" w:cs="Times New Roman"/>
@@ -959,17 +936,7 @@
           <w:szCs w:val="22"/>
           <w:lang w:eastAsia="ru-RU"/>
         </w:rPr>
-        <w:t xml:space="preserve">}   </w:t>
-      </w:r>
-      <w:proofErr w:type="gramEnd"/>
-      <w:r>
-        <w:rPr>
-          <w:rFonts w:ascii="Times New Roman" w:hAnsi="Times New Roman" w:cs="Times New Roman"/>
-          <w:sz w:val="22"/>
-          <w:szCs w:val="22"/>
-          <w:lang w:eastAsia="ru-RU"/>
-        </w:rPr>
-        <w:t xml:space="preserve">                                                                                  </w:t>
+        <w:t xml:space="preserve">}                                                                                     </w:t>
       </w:r>
       <w:r>
         <w:rPr>
@@ -996,27 +963,7 @@
           <w:szCs w:val="22"/>
           <w:lang w:eastAsia="ru-RU"/>
         </w:rPr>
-        <w:t>{</w:t>
-      </w:r>
-      <w:proofErr w:type="spellStart"/>
-      <w:r>
-        <w:rPr>
-          <w:rFonts w:ascii="Times New Roman" w:hAnsi="Times New Roman" w:cs="Times New Roman"/>
-          <w:sz w:val="22"/>
-          <w:szCs w:val="22"/>
-          <w:lang w:eastAsia="ru-RU"/>
-        </w:rPr>
-        <w:t>roomNumber</w:t>
-      </w:r>
-      <w:proofErr w:type="spellEnd"/>
-      <w:r>
-        <w:rPr>
-          <w:rFonts w:ascii="Times New Roman" w:hAnsi="Times New Roman" w:cs="Times New Roman"/>
-          <w:sz w:val="22"/>
-          <w:szCs w:val="22"/>
-          <w:lang w:eastAsia="ru-RU"/>
-        </w:rPr>
-        <w:t>}</w:t>
+        <w:t>{roomNumber}</w:t>
       </w:r>
     </w:p>
     <w:p>
@@ -1044,53 +991,51 @@
           <w:rFonts w:ascii="Times New Roman" w:hAnsi="Times New Roman" w:cs="Times New Roman"/>
           <w:sz w:val="22"/>
           <w:szCs w:val="22"/>
+          <w:lang w:eastAsia="ru-RU"/>
+        </w:rPr>
+      </w:pPr>
+      <w:r>
+        <w:rPr>
+          <w:rFonts w:ascii="Times New Roman" w:hAnsi="Times New Roman" w:cs="Times New Roman"/>
+          <w:sz w:val="22"/>
+          <w:szCs w:val="22"/>
+          <w:lang w:eastAsia="ru-RU"/>
+        </w:rPr>
+        <w:t>Ле</w:t>
+      </w:r>
+      <w:r>
+        <w:rPr>
+          <w:rFonts w:ascii="Times New Roman" w:hAnsi="Times New Roman" w:cs="Times New Roman"/>
+          <w:sz w:val="22"/>
+          <w:szCs w:val="22"/>
+          <w:lang w:eastAsia="ru-RU"/>
+        </w:rPr>
+        <w:t>чащий доктор</w:t>
+      </w:r>
+      <w:r>
+        <w:rPr>
+          <w:rFonts w:ascii="Times New Roman" w:hAnsi="Times New Roman" w:cs="Times New Roman"/>
+          <w:sz w:val="22"/>
+          <w:szCs w:val="22"/>
+          <w:lang w:eastAsia="ru-RU"/>
+        </w:rPr>
+        <w:t>: {</w:t>
+      </w:r>
+      <w:r>
+        <w:rPr>
+          <w:rFonts w:ascii="Times New Roman" w:hAnsi="Times New Roman" w:cs="Times New Roman"/>
+          <w:sz w:val="22"/>
+          <w:szCs w:val="22"/>
           <w:lang w:val="en-US" w:eastAsia="ru-RU"/>
         </w:rPr>
-      </w:pPr>
-      <w:r>
-        <w:rPr>
-          <w:rFonts w:ascii="Times New Roman" w:hAnsi="Times New Roman" w:cs="Times New Roman"/>
-          <w:sz w:val="22"/>
-          <w:szCs w:val="22"/>
-          <w:lang w:eastAsia="ru-RU"/>
-        </w:rPr>
-        <w:t>Ле</w:t>
-      </w:r>
-      <w:r>
-        <w:rPr>
-          <w:rFonts w:ascii="Times New Roman" w:hAnsi="Times New Roman" w:cs="Times New Roman"/>
-          <w:sz w:val="22"/>
-          <w:szCs w:val="22"/>
-          <w:lang w:eastAsia="ru-RU"/>
-        </w:rPr>
-        <w:t>чащий доктор</w:t>
-      </w:r>
-      <w:r>
-        <w:rPr>
-          <w:rFonts w:ascii="Times New Roman" w:hAnsi="Times New Roman" w:cs="Times New Roman"/>
-          <w:sz w:val="22"/>
-          <w:szCs w:val="22"/>
-          <w:lang w:eastAsia="ru-RU"/>
-        </w:rPr>
-        <w:t>: {</w:t>
-      </w:r>
-      <w:proofErr w:type="spellStart"/>
-      <w:r>
-        <w:rPr>
-          <w:rFonts w:ascii="Times New Roman" w:hAnsi="Times New Roman" w:cs="Times New Roman"/>
-          <w:sz w:val="22"/>
-          <w:szCs w:val="22"/>
-          <w:lang w:val="en-US" w:eastAsia="ru-RU"/>
-        </w:rPr>
         <w:t>attendingDoctor</w:t>
       </w:r>
-      <w:proofErr w:type="spellEnd"/>
-      <w:r>
-        <w:rPr>
-          <w:rFonts w:ascii="Times New Roman" w:hAnsi="Times New Roman" w:cs="Times New Roman"/>
-          <w:sz w:val="22"/>
-          <w:szCs w:val="22"/>
-          <w:lang w:val="en-US" w:eastAsia="ru-RU"/>
+      <w:r>
+        <w:rPr>
+          <w:rFonts w:ascii="Times New Roman" w:hAnsi="Times New Roman" w:cs="Times New Roman"/>
+          <w:sz w:val="22"/>
+          <w:szCs w:val="22"/>
+          <w:lang w:eastAsia="ru-RU"/>
         </w:rPr>
         <w:t>}</w:t>
       </w:r>
@@ -1141,27 +1086,7 @@
           <w:szCs w:val="22"/>
           <w:lang w:eastAsia="ru-RU"/>
         </w:rPr>
-        <w:t>{</w:t>
-      </w:r>
-      <w:proofErr w:type="spellStart"/>
-      <w:r>
-        <w:rPr>
-          <w:rFonts w:ascii="Times New Roman" w:hAnsi="Times New Roman" w:cs="Times New Roman"/>
-          <w:sz w:val="22"/>
-          <w:szCs w:val="22"/>
-          <w:lang w:eastAsia="ru-RU"/>
-        </w:rPr>
-        <w:t>transportationType</w:t>
-      </w:r>
-      <w:proofErr w:type="spellEnd"/>
-      <w:r>
-        <w:rPr>
-          <w:rFonts w:ascii="Times New Roman" w:hAnsi="Times New Roman" w:cs="Times New Roman"/>
-          <w:sz w:val="22"/>
-          <w:szCs w:val="22"/>
-          <w:lang w:eastAsia="ru-RU"/>
-        </w:rPr>
-        <w:t>}</w:t>
+        <w:t>{transportationType}</w:t>
       </w:r>
     </w:p>
     <w:p>
@@ -1302,7 +1227,6 @@
         </w:rPr>
         <w:t>{</w:t>
       </w:r>
-      <w:proofErr w:type="spellStart"/>
       <w:r>
         <w:rPr>
           <w:rFonts w:ascii="Times New Roman" w:hAnsi="Times New Roman" w:cs="Times New Roman"/>
@@ -1312,7 +1236,6 @@
         </w:rPr>
         <w:t>fullName</w:t>
       </w:r>
-      <w:proofErr w:type="spellEnd"/>
       <w:r>
         <w:rPr>
           <w:rFonts w:ascii="Times New Roman" w:hAnsi="Times New Roman" w:cs="Times New Roman"/>
@@ -1443,7 +1366,6 @@
         </w:rPr>
         <w:t>ефон: {</w:t>
       </w:r>
-      <w:proofErr w:type="spellStart"/>
       <w:r>
         <w:rPr>
           <w:rFonts w:ascii="Times New Roman" w:hAnsi="Times New Roman" w:cs="Times New Roman"/>
@@ -1453,7 +1375,6 @@
         </w:rPr>
         <w:t>phoneNumber</w:t>
       </w:r>
-      <w:proofErr w:type="spellEnd"/>
       <w:r>
         <w:rPr>
           <w:rFonts w:ascii="Times New Roman" w:hAnsi="Times New Roman" w:cs="Times New Roman"/>
@@ -1521,8 +1442,6 @@
         </w:rPr>
         <w:t>: {</w:t>
       </w:r>
-      <w:proofErr w:type="spellStart"/>
-      <w:proofErr w:type="gramStart"/>
       <w:r>
         <w:rPr>
           <w:rFonts w:ascii="Times New Roman" w:hAnsi="Times New Roman" w:cs="Times New Roman"/>
@@ -1532,25 +1451,14 @@
         </w:rPr>
         <w:t>dateOfBirth</w:t>
       </w:r>
-      <w:proofErr w:type="spellEnd"/>
-      <w:r>
-        <w:rPr>
-          <w:rFonts w:ascii="Times New Roman" w:hAnsi="Times New Roman" w:cs="Times New Roman"/>
-          <w:sz w:val="22"/>
-          <w:szCs w:val="22"/>
-          <w:lang w:eastAsia="ru-RU"/>
-        </w:rPr>
-        <w:t xml:space="preserve">}   </w:t>
-      </w:r>
-      <w:proofErr w:type="gramEnd"/>
-      <w:r>
-        <w:rPr>
-          <w:rFonts w:ascii="Times New Roman" w:hAnsi="Times New Roman" w:cs="Times New Roman"/>
-          <w:sz w:val="22"/>
-          <w:szCs w:val="22"/>
-          <w:lang w:eastAsia="ru-RU"/>
-        </w:rPr>
-        <w:t xml:space="preserve">                                                                       </w:t>
+      <w:r>
+        <w:rPr>
+          <w:rFonts w:ascii="Times New Roman" w:hAnsi="Times New Roman" w:cs="Times New Roman"/>
+          <w:sz w:val="22"/>
+          <w:szCs w:val="22"/>
+          <w:lang w:eastAsia="ru-RU"/>
+        </w:rPr>
+        <w:t xml:space="preserve">}                                                                          </w:t>
       </w:r>
       <w:r>
         <w:rPr>
@@ -1941,7 +1849,6 @@
         </w:rPr>
         <w:t>{</w:t>
       </w:r>
-      <w:proofErr w:type="spellStart"/>
       <w:r>
         <w:rPr>
           <w:rFonts w:ascii="Times New Roman" w:hAnsi="Times New Roman" w:cs="Times New Roman"/>
@@ -1951,7 +1858,6 @@
         </w:rPr>
         <w:t>clinicalDiagnosisA</w:t>
       </w:r>
-      <w:proofErr w:type="spellEnd"/>
       <w:r>
         <w:rPr>
           <w:rFonts w:ascii="Times New Roman" w:hAnsi="Times New Roman" w:cs="Times New Roman"/>
@@ -2009,7 +1915,6 @@
         </w:rPr>
         <w:t>{</w:t>
       </w:r>
-      <w:proofErr w:type="spellStart"/>
       <w:r>
         <w:rPr>
           <w:rFonts w:ascii="Times New Roman" w:hAnsi="Times New Roman" w:cs="Times New Roman"/>
@@ -2019,7 +1924,6 @@
         </w:rPr>
         <w:t>clinicalDiagnosisB</w:t>
       </w:r>
-      <w:proofErr w:type="spellEnd"/>
       <w:r>
         <w:rPr>
           <w:rFonts w:ascii="Times New Roman" w:hAnsi="Times New Roman" w:cs="Times New Roman"/>
@@ -2075,7 +1979,6 @@
         </w:rPr>
         <w:t>{</w:t>
       </w:r>
-      <w:proofErr w:type="spellStart"/>
       <w:r>
         <w:rPr>
           <w:rFonts w:ascii="Times New Roman" w:hAnsi="Times New Roman" w:cs="Times New Roman"/>
@@ -2085,7 +1988,6 @@
         </w:rPr>
         <w:t>clinicalDiagnosisB</w:t>
       </w:r>
-      <w:proofErr w:type="spellEnd"/>
       <w:r>
         <w:rPr>
           <w:rFonts w:ascii="Times New Roman" w:hAnsi="Times New Roman" w:cs="Times New Roman"/>
@@ -2141,25 +2043,14 @@
         </w:rPr>
         <w:t xml:space="preserve">. Хирургические операции, методы обезболивания </w:t>
       </w:r>
-      <w:proofErr w:type="spellStart"/>
-      <w:r>
-        <w:rPr>
-          <w:rFonts w:ascii="Times New Roman" w:hAnsi="Times New Roman" w:cs="Times New Roman"/>
-          <w:sz w:val="22"/>
-          <w:szCs w:val="22"/>
-          <w:lang w:eastAsia="ru-RU"/>
-        </w:rPr>
-        <w:t>ипослеоперационные</w:t>
-      </w:r>
-      <w:proofErr w:type="spellEnd"/>
-      <w:r>
-        <w:rPr>
-          <w:rFonts w:ascii="Times New Roman" w:hAnsi="Times New Roman" w:cs="Times New Roman"/>
-          <w:sz w:val="22"/>
-          <w:szCs w:val="22"/>
-          <w:lang w:eastAsia="ru-RU"/>
-        </w:rPr>
-        <w:t xml:space="preserve"> осложнения: {</w:t>
+      <w:r>
+        <w:rPr>
+          <w:rFonts w:ascii="Times New Roman" w:hAnsi="Times New Roman" w:cs="Times New Roman"/>
+          <w:sz w:val="22"/>
+          <w:szCs w:val="22"/>
+          <w:lang w:eastAsia="ru-RU"/>
+        </w:rPr>
+        <w:t>ипослеоперационные осложнения: {</w:t>
       </w:r>
       <w:r>
         <w:rPr>

</xml_diff>